<commit_message>
[Este es mi primer commit]
</commit_message>
<xml_diff>
--- a/PersonajesAppJava/src/documentación.docx
+++ b/PersonajesAppJava/src/documentación.docx
@@ -4,6 +4,7 @@
   <w:body>
     <w:p>
       <w:pPr>
+        <w:ind w:firstLine="708"/>
         <w:rPr>
           <w:b/>
           <w:bCs/>
@@ -96,7 +97,7 @@
     <w:p>
       <w:r>
         <w:pict w14:anchorId="5DDDF488">
-          <v:rect id="_x0000_i1079" style="width:0;height:1.5pt" o:hrstd="t" o:hr="t" fillcolor="#a0a0a0" stroked="f"/>
+          <v:rect id="_x0000_i1025" style="width:0;height:1.5pt" o:hrstd="t" o:hr="t" fillcolor="#a0a0a0" stroked="f"/>
         </w:pict>
       </w:r>
     </w:p>
@@ -217,7 +218,7 @@
     <w:p>
       <w:r>
         <w:pict w14:anchorId="26FAE983">
-          <v:rect id="_x0000_i1080" style="width:0;height:1.5pt" o:hrstd="t" o:hr="t" fillcolor="#a0a0a0" stroked="f"/>
+          <v:rect id="_x0000_i1026" style="width:0;height:1.5pt" o:hrstd="t" o:hr="t" fillcolor="#a0a0a0" stroked="f"/>
         </w:pict>
       </w:r>
     </w:p>
@@ -330,7 +331,7 @@
     <w:p>
       <w:r>
         <w:pict w14:anchorId="02DD13D8">
-          <v:rect id="_x0000_i1081" style="width:0;height:1.5pt" o:hrstd="t" o:hr="t" fillcolor="#a0a0a0" stroked="f"/>
+          <v:rect id="_x0000_i1027" style="width:0;height:1.5pt" o:hrstd="t" o:hr="t" fillcolor="#a0a0a0" stroked="f"/>
         </w:pict>
       </w:r>
     </w:p>
@@ -893,7 +894,7 @@
     <w:p>
       <w:r>
         <w:pict w14:anchorId="764F035B">
-          <v:rect id="_x0000_i1082" style="width:0;height:1.5pt" o:hrstd="t" o:hr="t" fillcolor="#a0a0a0" stroked="f"/>
+          <v:rect id="_x0000_i1028" style="width:0;height:1.5pt" o:hrstd="t" o:hr="t" fillcolor="#a0a0a0" stroked="f"/>
         </w:pict>
       </w:r>
     </w:p>
@@ -1269,7 +1270,7 @@
     <w:p>
       <w:r>
         <w:pict w14:anchorId="5040BB9C">
-          <v:rect id="_x0000_i1083" style="width:0;height:1.5pt" o:hrstd="t" o:hr="t" fillcolor="#a0a0a0" stroked="f"/>
+          <v:rect id="_x0000_i1029" style="width:0;height:1.5pt" o:hrstd="t" o:hr="t" fillcolor="#a0a0a0" stroked="f"/>
         </w:pict>
       </w:r>
     </w:p>
@@ -1439,7 +1440,7 @@
       <w:r>
         <w:lastRenderedPageBreak/>
         <w:pict w14:anchorId="5E6A42AF">
-          <v:rect id="_x0000_i1084" style="width:0;height:1.5pt" o:hrstd="t" o:hr="t" fillcolor="#a0a0a0" stroked="f"/>
+          <v:rect id="_x0000_i1030" style="width:0;height:1.5pt" o:hrstd="t" o:hr="t" fillcolor="#a0a0a0" stroked="f"/>
         </w:pict>
       </w:r>
     </w:p>
@@ -1936,7 +1937,7 @@
     <w:p>
       <w:r>
         <w:pict w14:anchorId="2D8D2CCF">
-          <v:rect id="_x0000_i1085" style="width:0;height:1.5pt" o:hrstd="t" o:hr="t" fillcolor="#a0a0a0" stroked="f"/>
+          <v:rect id="_x0000_i1031" style="width:0;height:1.5pt" o:hrstd="t" o:hr="t" fillcolor="#a0a0a0" stroked="f"/>
         </w:pict>
       </w:r>
     </w:p>
@@ -2089,7 +2090,7 @@
     <w:p>
       <w:r>
         <w:pict w14:anchorId="1BFCD6FF">
-          <v:rect id="_x0000_i1086" style="width:0;height:1.5pt" o:hrstd="t" o:hr="t" fillcolor="#a0a0a0" stroked="f"/>
+          <v:rect id="_x0000_i1032" style="width:0;height:1.5pt" o:hrstd="t" o:hr="t" fillcolor="#a0a0a0" stroked="f"/>
         </w:pict>
       </w:r>
     </w:p>
@@ -2396,7 +2397,7 @@
           <w:p>
             <w:r>
               <w:pict w14:anchorId="08EAF002">
-                <v:rect id="_x0000_i1235" style="width:0;height:1.5pt" o:hrstd="t" o:hr="t" fillcolor="#a0a0a0" stroked="f"/>
+                <v:rect id="_x0000_i1033" style="width:0;height:1.5pt" o:hrstd="t" o:hr="t" fillcolor="#a0a0a0" stroked="f"/>
               </w:pict>
             </w:r>
           </w:p>
@@ -2494,7 +2495,7 @@
           <w:p>
             <w:r>
               <w:pict w14:anchorId="380630E1">
-                <v:rect id="_x0000_i1236" style="width:0;height:1.5pt" o:hrstd="t" o:hr="t" fillcolor="#a0a0a0" stroked="f"/>
+                <v:rect id="_x0000_i1034" style="width:0;height:1.5pt" o:hrstd="t" o:hr="t" fillcolor="#a0a0a0" stroked="f"/>
               </w:pict>
             </w:r>
           </w:p>
@@ -2524,7 +2525,7 @@
           <w:p>
             <w:r>
               <w:pict w14:anchorId="608DEB66">
-                <v:rect id="_x0000_i1237" style="width:0;height:1.5pt" o:hrstd="t" o:hr="t" fillcolor="#a0a0a0" stroked="f"/>
+                <v:rect id="_x0000_i1035" style="width:0;height:1.5pt" o:hrstd="t" o:hr="t" fillcolor="#a0a0a0" stroked="f"/>
               </w:pict>
             </w:r>
           </w:p>
@@ -2597,7 +2598,7 @@
           <w:p>
             <w:r>
               <w:pict w14:anchorId="3F8C82B8">
-                <v:rect id="_x0000_i1238" style="width:0;height:1.5pt" o:hrstd="t" o:hr="t" fillcolor="#a0a0a0" stroked="f"/>
+                <v:rect id="_x0000_i1036" style="width:0;height:1.5pt" o:hrstd="t" o:hr="t" fillcolor="#a0a0a0" stroked="f"/>
               </w:pict>
             </w:r>
           </w:p>
@@ -2712,7 +2713,7 @@
           <w:p>
             <w:r>
               <w:pict w14:anchorId="0C7F9E72">
-                <v:rect id="_x0000_i1239" style="width:0;height:1.5pt" o:hrstd="t" o:hr="t" fillcolor="#a0a0a0" stroked="f"/>
+                <v:rect id="_x0000_i1037" style="width:0;height:1.5pt" o:hrstd="t" o:hr="t" fillcolor="#a0a0a0" stroked="f"/>
               </w:pict>
             </w:r>
           </w:p>
@@ -2807,7 +2808,7 @@
           <w:p>
             <w:r>
               <w:pict w14:anchorId="16EE277A">
-                <v:rect id="_x0000_i1240" style="width:0;height:1.5pt" o:hrstd="t" o:hr="t" fillcolor="#a0a0a0" stroked="f"/>
+                <v:rect id="_x0000_i1038" style="width:0;height:1.5pt" o:hrstd="t" o:hr="t" fillcolor="#a0a0a0" stroked="f"/>
               </w:pict>
             </w:r>
           </w:p>
@@ -2886,7 +2887,7 @@
           <w:p>
             <w:r>
               <w:pict w14:anchorId="496D1F4E">
-                <v:rect id="_x0000_i1241" style="width:0;height:1.5pt" o:hrstd="t" o:hr="t" fillcolor="#a0a0a0" stroked="f"/>
+                <v:rect id="_x0000_i1039" style="width:0;height:1.5pt" o:hrstd="t" o:hr="t" fillcolor="#a0a0a0" stroked="f"/>
               </w:pict>
             </w:r>
           </w:p>
@@ -2957,7 +2958,7 @@
           <w:p>
             <w:r>
               <w:pict w14:anchorId="7A56BEB6">
-                <v:rect id="_x0000_i1242" style="width:0;height:1.5pt" o:hrstd="t" o:hr="t" fillcolor="#a0a0a0" stroked="f"/>
+                <v:rect id="_x0000_i1040" style="width:0;height:1.5pt" o:hrstd="t" o:hr="t" fillcolor="#a0a0a0" stroked="f"/>
               </w:pict>
             </w:r>
           </w:p>
@@ -3051,7 +3052,7 @@
           <w:p>
             <w:r>
               <w:pict w14:anchorId="6CDF41FA">
-                <v:rect id="_x0000_i1243" style="width:0;height:1.5pt" o:hrstd="t" o:hr="t" fillcolor="#a0a0a0" stroked="f"/>
+                <v:rect id="_x0000_i1041" style="width:0;height:1.5pt" o:hrstd="t" o:hr="t" fillcolor="#a0a0a0" stroked="f"/>
               </w:pict>
             </w:r>
           </w:p>
@@ -3136,7 +3137,7 @@
           <w:p>
             <w:r>
               <w:pict w14:anchorId="4BF30962">
-                <v:rect id="_x0000_i1244" style="width:0;height:1.5pt" o:hrstd="t" o:hr="t" fillcolor="#a0a0a0" stroked="f"/>
+                <v:rect id="_x0000_i1042" style="width:0;height:1.5pt" o:hrstd="t" o:hr="t" fillcolor="#a0a0a0" stroked="f"/>
               </w:pict>
             </w:r>
           </w:p>
@@ -3158,7 +3159,7 @@
           <w:p>
             <w:r>
               <w:pict w14:anchorId="45BBCE4A">
-                <v:rect id="_x0000_i1245" style="width:0;height:1.5pt" o:hrstd="t" o:hr="t" fillcolor="#a0a0a0" stroked="f"/>
+                <v:rect id="_x0000_i1043" style="width:0;height:1.5pt" o:hrstd="t" o:hr="t" fillcolor="#a0a0a0" stroked="f"/>
               </w:pict>
             </w:r>
           </w:p>
@@ -3331,7 +3332,7 @@
           <w:p>
             <w:r>
               <w:pict w14:anchorId="50E5D6FB">
-                <v:rect id="_x0000_i1246" style="width:0;height:1.5pt" o:hrstd="t" o:hr="t" fillcolor="#a0a0a0" stroked="f"/>
+                <v:rect id="_x0000_i1044" style="width:0;height:1.5pt" o:hrstd="t" o:hr="t" fillcolor="#a0a0a0" stroked="f"/>
               </w:pict>
             </w:r>
           </w:p>
@@ -3498,7 +3499,7 @@
           <w:p>
             <w:r>
               <w:pict w14:anchorId="1C753CD1">
-                <v:rect id="_x0000_i1247" style="width:0;height:1.5pt" o:hrstd="t" o:hr="t" fillcolor="#a0a0a0" stroked="f"/>
+                <v:rect id="_x0000_i1045" style="width:0;height:1.5pt" o:hrstd="t" o:hr="t" fillcolor="#a0a0a0" stroked="f"/>
               </w:pict>
             </w:r>
           </w:p>
@@ -3620,7 +3621,7 @@
           <w:p>
             <w:r>
               <w:pict w14:anchorId="58AAEB67">
-                <v:rect id="_x0000_i1248" style="width:0;height:1.5pt" o:hrstd="t" o:hr="t" fillcolor="#a0a0a0" stroked="f"/>
+                <v:rect id="_x0000_i1046" style="width:0;height:1.5pt" o:hrstd="t" o:hr="t" fillcolor="#a0a0a0" stroked="f"/>
               </w:pict>
             </w:r>
           </w:p>
@@ -3760,7 +3761,7 @@
           <w:p>
             <w:r>
               <w:pict w14:anchorId="3015A137">
-                <v:rect id="_x0000_i1249" style="width:0;height:1.5pt" o:hrstd="t" o:hr="t" fillcolor="#a0a0a0" stroked="f"/>
+                <v:rect id="_x0000_i1047" style="width:0;height:1.5pt" o:hrstd="t" o:hr="t" fillcolor="#a0a0a0" stroked="f"/>
               </w:pict>
             </w:r>
           </w:p>
@@ -3820,7 +3821,7 @@
           <w:p>
             <w:r>
               <w:pict w14:anchorId="48D689CE">
-                <v:rect id="_x0000_i1250" style="width:0;height:1.5pt" o:hrstd="t" o:hr="t" fillcolor="#a0a0a0" stroked="f"/>
+                <v:rect id="_x0000_i1048" style="width:0;height:1.5pt" o:hrstd="t" o:hr="t" fillcolor="#a0a0a0" stroked="f"/>
               </w:pict>
             </w:r>
           </w:p>
@@ -3880,7 +3881,7 @@
           <w:p>
             <w:r>
               <w:pict w14:anchorId="697180F8">
-                <v:rect id="_x0000_i1251" style="width:0;height:1.5pt" o:hrstd="t" o:hr="t" fillcolor="#a0a0a0" stroked="f"/>
+                <v:rect id="_x0000_i1049" style="width:0;height:1.5pt" o:hrstd="t" o:hr="t" fillcolor="#a0a0a0" stroked="f"/>
               </w:pict>
             </w:r>
           </w:p>
@@ -3949,7 +3950,7 @@
           <w:p>
             <w:r>
               <w:pict w14:anchorId="426DA1D4">
-                <v:rect id="_x0000_i1252" style="width:0;height:1.5pt" o:hrstd="t" o:hr="t" fillcolor="#a0a0a0" stroked="f"/>
+                <v:rect id="_x0000_i1050" style="width:0;height:1.5pt" o:hrstd="t" o:hr="t" fillcolor="#a0a0a0" stroked="f"/>
               </w:pict>
             </w:r>
           </w:p>
@@ -3971,7 +3972,7 @@
           <w:p>
             <w:r>
               <w:pict w14:anchorId="02E625E6">
-                <v:rect id="_x0000_i1253" style="width:0;height:1.5pt" o:hrstd="t" o:hr="t" fillcolor="#a0a0a0" stroked="f"/>
+                <v:rect id="_x0000_i1051" style="width:0;height:1.5pt" o:hrstd="t" o:hr="t" fillcolor="#a0a0a0" stroked="f"/>
               </w:pict>
             </w:r>
           </w:p>
@@ -4147,7 +4148,7 @@
           <w:p>
             <w:r>
               <w:pict w14:anchorId="5248A0E6">
-                <v:rect id="_x0000_i1254" style="width:0;height:1.5pt" o:hrstd="t" o:hr="t" fillcolor="#a0a0a0" stroked="f"/>
+                <v:rect id="_x0000_i1052" style="width:0;height:1.5pt" o:hrstd="t" o:hr="t" fillcolor="#a0a0a0" stroked="f"/>
               </w:pict>
             </w:r>
           </w:p>
@@ -4268,7 +4269,7 @@
           <w:p>
             <w:r>
               <w:pict w14:anchorId="4751882D">
-                <v:rect id="_x0000_i1255" style="width:0;height:1.5pt" o:hrstd="t" o:hr="t" fillcolor="#a0a0a0" stroked="f"/>
+                <v:rect id="_x0000_i1053" style="width:0;height:1.5pt" o:hrstd="t" o:hr="t" fillcolor="#a0a0a0" stroked="f"/>
               </w:pict>
             </w:r>
           </w:p>
@@ -4359,7 +4360,7 @@
           <w:p>
             <w:r>
               <w:pict w14:anchorId="1DE1F10E">
-                <v:rect id="_x0000_i1256" style="width:0;height:1.5pt" o:hrstd="t" o:hr="t" fillcolor="#a0a0a0" stroked="f"/>
+                <v:rect id="_x0000_i1054" style="width:0;height:1.5pt" o:hrstd="t" o:hr="t" fillcolor="#a0a0a0" stroked="f"/>
               </w:pict>
             </w:r>
           </w:p>
@@ -4471,7 +4472,7 @@
           <w:p>
             <w:r>
               <w:pict w14:anchorId="7FE95D3B">
-                <v:rect id="_x0000_i1257" style="width:0;height:1.5pt" o:hrstd="t" o:hr="t" fillcolor="#a0a0a0" stroked="f"/>
+                <v:rect id="_x0000_i1055" style="width:0;height:1.5pt" o:hrstd="t" o:hr="t" fillcolor="#a0a0a0" stroked="f"/>
               </w:pict>
             </w:r>
           </w:p>
@@ -6741,6 +6742,7 @@
   <w:style w:type="character" w:default="1" w:styleId="Fuentedeprrafopredeter">
     <w:name w:val="Default Paragraph Font"/>
     <w:uiPriority w:val="1"/>
+    <w:semiHidden/>
     <w:unhideWhenUsed/>
   </w:style>
   <w:style w:type="table" w:default="1" w:styleId="Tablanormal">

</xml_diff>